<commit_message>
added necessary links in assignment doc
</commit_message>
<xml_diff>
--- a/Java-Week5_Coding-Assignment-3.docx
+++ b/Java-Week5_Coding-Assignment-3.docx
@@ -42,8 +42,23 @@
           <w:sz w:val="24"/>
           <w:shd w:fill="auto" w:val="clear"/>
         </w:rPr>
-        <w:t xml:space="preserve">URL to GitHub Repository:</w:t>
-      </w:r>
+        <w:t xml:space="preserve">URL to GitHub Repository: </w:t>
+      </w:r>
+      <w:hyperlink xmlns:r="http://schemas.openxmlformats.org/officeDocument/2006/relationships" r:id="docRId0">
+        <w:r>
+          <w:rPr>
+            <w:rFonts w:ascii="Calibri" w:hAnsi="Calibri" w:cs="Calibri" w:eastAsia="Calibri"/>
+            <w:b/>
+            <w:color w:val="000000"/>
+            <w:spacing w:val="0"/>
+            <w:position w:val="0"/>
+            <w:sz w:val="24"/>
+            <w:u w:val="single"/>
+            <w:shd w:fill="auto" w:val="clear"/>
+          </w:rPr>
+          <w:t xml:space="preserve">https://github.com/ProjectGrantwood/Week05CodingAssignment</w:t>
+        </w:r>
+      </w:hyperlink>
     </w:p>
     <w:p>
       <w:pPr>
@@ -70,8 +85,23 @@
           <w:sz w:val="24"/>
           <w:shd w:fill="auto" w:val="clear"/>
         </w:rPr>
-        <w:t xml:space="preserve">URL to Public Link of your Video:</w:t>
-      </w:r>
+        <w:t xml:space="preserve">URL to Public Link of your Video: </w:t>
+      </w:r>
+      <w:hyperlink xmlns:r="http://schemas.openxmlformats.org/officeDocument/2006/relationships" r:id="docRId1">
+        <w:r>
+          <w:rPr>
+            <w:rFonts w:ascii="Calibri" w:hAnsi="Calibri" w:cs="Calibri" w:eastAsia="Calibri"/>
+            <w:b/>
+            <w:color w:val="000000"/>
+            <w:spacing w:val="0"/>
+            <w:position w:val="0"/>
+            <w:sz w:val="24"/>
+            <w:u w:val="single"/>
+            <w:shd w:fill="auto" w:val="clear"/>
+          </w:rPr>
+          <w:t xml:space="preserve">https://youtu.be/Pf24Fq3Z8_k</w:t>
+        </w:r>
+      </w:hyperlink>
     </w:p>
     <w:p>
       <w:pPr>

</xml_diff>